<commit_message>
Update DOCX table of contents
</commit_message>
<xml_diff>
--- a/RANIM - Nikola Vitanovic 761.docx
+++ b/RANIM - Nikola Vitanovic 761.docx
@@ -893,7 +893,7 @@
                 <w:noProof/>
                 <w:webHidden/>
               </w:rPr>
-              <w:t>12</w:t>
+              <w:t>13</w:t>
             </w:r>
             <w:r>
               <w:rPr>
@@ -964,7 +964,7 @@
                 <w:noProof/>
                 <w:webHidden/>
               </w:rPr>
-              <w:t>14</w:t>
+              <w:t>15</w:t>
             </w:r>
             <w:r>
               <w:rPr>
@@ -1035,7 +1035,7 @@
                 <w:noProof/>
                 <w:webHidden/>
               </w:rPr>
-              <w:t>16</w:t>
+              <w:t>17</w:t>
             </w:r>
             <w:r>
               <w:rPr>
@@ -1105,7 +1105,7 @@
                 <w:noProof/>
                 <w:webHidden/>
               </w:rPr>
-              <w:t>17</w:t>
+              <w:t>19</w:t>
             </w:r>
             <w:r>
               <w:rPr>
@@ -1176,7 +1176,7 @@
                 <w:noProof/>
                 <w:webHidden/>
               </w:rPr>
-              <w:t>19</w:t>
+              <w:t>20</w:t>
             </w:r>
             <w:r>
               <w:rPr>
@@ -1258,6 +1258,7 @@
           <w:id w:val="-1509905862"/>
           <w:citation/>
         </w:sdtPr>
+        <w:sdtEndPr/>
         <w:sdtContent>
           <w:r>
             <w:rPr>
@@ -1345,6 +1346,7 @@
           <w:id w:val="-911085485"/>
           <w:citation/>
         </w:sdtPr>
+        <w:sdtEndPr/>
         <w:sdtContent>
           <w:r>
             <w:rPr>
@@ -1625,6 +1627,7 @@
           <w:id w:val="-1347630372"/>
           <w:citation/>
         </w:sdtPr>
+        <w:sdtEndPr/>
         <w:sdtContent>
           <w:r>
             <w:rPr>
@@ -1942,6 +1945,7 @@
           <w:id w:val="744075319"/>
           <w:citation/>
         </w:sdtPr>
+        <w:sdtEndPr/>
         <w:sdtContent>
           <w:r>
             <w:rPr>
@@ -2735,6 +2739,7 @@
           <w:id w:val="-796527116"/>
           <w:citation/>
         </w:sdtPr>
+        <w:sdtEndPr/>
         <w:sdtContent>
           <w:r>
             <w:rPr>
@@ -4850,6 +4855,7 @@
       </w:pPr>
       <w:r>
         <w:rPr>
+          <w:noProof/>
           <w:lang w:val="sr-Latn-RS"/>
         </w:rPr>
         <w:drawing>
@@ -5122,6 +5128,7 @@
           <w:id w:val="958837413"/>
           <w:citation/>
         </w:sdtPr>
+        <w:sdtEndPr/>
         <w:sdtContent>
           <w:r>
             <w:rPr>
@@ -10488,12 +10495,14 @@
           <w:docPartUnique/>
         </w:docPartObj>
       </w:sdtPr>
+      <w:sdtEndPr/>
       <w:sdtContent>
         <w:sdt>
           <w:sdtPr>
             <w:id w:val="-573587230"/>
             <w:bibliography/>
           </w:sdtPr>
+          <w:sdtEndPr/>
           <w:sdtContent>
             <w:p>
               <w:pPr>

</xml_diff>